<commit_message>
game design document verbeterd
</commit_message>
<xml_diff>
--- a/Bijlage 1 - Game Design Document.docx
+++ b/Bijlage 1 - Game Design Document.docx
@@ -918,18 +918,7 @@
                       <w:szCs w:val="22"/>
                       <w:lang w:val="en-GB"/>
                     </w:rPr>
-                    <w:t>arrow keys</w:t>
-                  </w:r>
-                  <w:r>
-                    <w:rPr>
-                      <w:rFonts w:ascii="Cabin" w:eastAsia="Cabin" w:hAnsi="Cabin" w:cs="Cabin"/>
-                      <w:iCs/>
-                      <w:color w:val="000000" w:themeColor="text1"/>
-                      <w:sz w:val="22"/>
-                      <w:szCs w:val="22"/>
-                      <w:lang w:val="en-GB"/>
-                    </w:rPr>
-                    <w:t xml:space="preserve"> or A and D</w:t>
+                    <w:t>arrow keys or A and D</w:t>
                   </w:r>
                 </w:p>
               </w:tc>
@@ -1951,29 +1940,7 @@
                       <w:szCs w:val="22"/>
                       <w:lang w:val="en-GB"/>
                     </w:rPr>
-                    <w:t xml:space="preserve">he ball changes </w:t>
-                  </w:r>
-                  <w:r>
-                    <w:rPr>
-                      <w:rFonts w:ascii="Cabin" w:eastAsia="Cabin" w:hAnsi="Cabin" w:cs="Cabin"/>
-                      <w:iCs/>
-                      <w:color w:val="000000" w:themeColor="text1"/>
-                      <w:sz w:val="22"/>
-                      <w:szCs w:val="22"/>
-                      <w:lang w:val="en-GB"/>
-                    </w:rPr>
-                    <w:t>colour</w:t>
-                  </w:r>
-                  <w:r>
-                    <w:rPr>
-                      <w:rFonts w:ascii="Cabin" w:eastAsia="Cabin" w:hAnsi="Cabin" w:cs="Cabin"/>
-                      <w:iCs/>
-                      <w:color w:val="000000" w:themeColor="text1"/>
-                      <w:sz w:val="22"/>
-                      <w:szCs w:val="22"/>
-                      <w:lang w:val="en-GB"/>
-                    </w:rPr>
-                    <w:t xml:space="preserve"> every time it touches a brick</w:t>
+                    <w:t>he ball changes colour every time it touches a brick</w:t>
                   </w:r>
                 </w:p>
                 <w:p>
@@ -2672,18 +2639,7 @@
                       <w:szCs w:val="22"/>
                       <w:lang w:val="en-GB"/>
                     </w:rPr>
-                    <w:t>t</w:t>
-                  </w:r>
-                  <w:r>
-                    <w:rPr>
-                      <w:rFonts w:ascii="Cabin" w:eastAsia="Cabin" w:hAnsi="Cabin" w:cs="Cabin"/>
-                      <w:iCs/>
-                      <w:color w:val="000000" w:themeColor="text1"/>
-                      <w:sz w:val="22"/>
-                      <w:szCs w:val="22"/>
-                      <w:lang w:val="en-GB"/>
-                    </w:rPr>
-                    <w:t xml:space="preserve">here will also be a score and lives being applied </w:t>
+                    <w:t xml:space="preserve">a score and lives being applied </w:t>
                   </w:r>
                 </w:p>
               </w:tc>
@@ -3269,18 +3225,7 @@
                       <w:szCs w:val="22"/>
                       <w:lang w:val="en-GB"/>
                     </w:rPr>
-                    <w:t>n</w:t>
-                  </w:r>
-                  <w:r>
-                    <w:rPr>
-                      <w:rFonts w:ascii="Cabin" w:eastAsia="Cabin" w:hAnsi="Cabin" w:cs="Cabin"/>
-                      <w:iCs/>
-                      <w:color w:val="000000" w:themeColor="text1"/>
-                      <w:sz w:val="22"/>
-                      <w:szCs w:val="22"/>
-                      <w:lang w:val="en-GB"/>
-                    </w:rPr>
-                    <w:t>othing the games starts automatic</w:t>
+                    <w:t>start game</w:t>
                   </w:r>
                 </w:p>
               </w:tc>
@@ -4069,25 +4014,7 @@
                       <w:sz w:val="22"/>
                       <w:szCs w:val="22"/>
                     </w:rPr>
-                    <w:t>05</w:t>
-                  </w:r>
-                  <w:r>
-                    <w:rPr>
-                      <w:rFonts w:ascii="Cabin" w:eastAsia="Cabin" w:hAnsi="Cabin" w:cs="Cabin"/>
-                      <w:i/>
-                      <w:sz w:val="22"/>
-                      <w:szCs w:val="22"/>
-                    </w:rPr>
-                    <w:t>/</w:t>
-                  </w:r>
-                  <w:r>
-                    <w:rPr>
-                      <w:rFonts w:ascii="Cabin" w:eastAsia="Cabin" w:hAnsi="Cabin" w:cs="Cabin"/>
-                      <w:i/>
-                      <w:sz w:val="22"/>
-                      <w:szCs w:val="22"/>
-                    </w:rPr>
-                    <w:t>30</w:t>
+                    <w:t>05/30</w:t>
                   </w:r>
                 </w:p>
               </w:tc>
@@ -4314,25 +4241,7 @@
                       <w:sz w:val="22"/>
                       <w:szCs w:val="22"/>
                     </w:rPr>
-                    <w:t>05</w:t>
-                  </w:r>
-                  <w:r>
-                    <w:rPr>
-                      <w:rFonts w:ascii="Cabin" w:eastAsia="Cabin" w:hAnsi="Cabin" w:cs="Cabin"/>
-                      <w:i/>
-                      <w:sz w:val="22"/>
-                      <w:szCs w:val="22"/>
-                    </w:rPr>
-                    <w:t>/</w:t>
-                  </w:r>
-                  <w:r>
-                    <w:rPr>
-                      <w:rFonts w:ascii="Cabin" w:eastAsia="Cabin" w:hAnsi="Cabin" w:cs="Cabin"/>
-                      <w:i/>
-                      <w:sz w:val="22"/>
-                      <w:szCs w:val="22"/>
-                    </w:rPr>
-                    <w:t>31</w:t>
+                    <w:t>05/31</w:t>
                   </w:r>
                 </w:p>
               </w:tc>
@@ -4559,25 +4468,7 @@
                       <w:sz w:val="22"/>
                       <w:szCs w:val="22"/>
                     </w:rPr>
-                    <w:t>05</w:t>
-                  </w:r>
-                  <w:r>
-                    <w:rPr>
-                      <w:rFonts w:ascii="Cabin" w:eastAsia="Cabin" w:hAnsi="Cabin" w:cs="Cabin"/>
-                      <w:i/>
-                      <w:sz w:val="22"/>
-                      <w:szCs w:val="22"/>
-                    </w:rPr>
-                    <w:t>/</w:t>
-                  </w:r>
-                  <w:r>
-                    <w:rPr>
-                      <w:rFonts w:ascii="Cabin" w:eastAsia="Cabin" w:hAnsi="Cabin" w:cs="Cabin"/>
-                      <w:i/>
-                      <w:sz w:val="22"/>
-                      <w:szCs w:val="22"/>
-                    </w:rPr>
-                    <w:t>31</w:t>
+                    <w:t>05/31</w:t>
                   </w:r>
                 </w:p>
               </w:tc>
@@ -4804,25 +4695,7 @@
                       <w:sz w:val="22"/>
                       <w:szCs w:val="22"/>
                     </w:rPr>
-                    <w:t>06</w:t>
-                  </w:r>
-                  <w:r>
-                    <w:rPr>
-                      <w:rFonts w:ascii="Cabin" w:eastAsia="Cabin" w:hAnsi="Cabin" w:cs="Cabin"/>
-                      <w:i/>
-                      <w:sz w:val="22"/>
-                      <w:szCs w:val="22"/>
-                    </w:rPr>
-                    <w:t>/</w:t>
-                  </w:r>
-                  <w:r>
-                    <w:rPr>
-                      <w:rFonts w:ascii="Cabin" w:eastAsia="Cabin" w:hAnsi="Cabin" w:cs="Cabin"/>
-                      <w:i/>
-                      <w:sz w:val="22"/>
-                      <w:szCs w:val="22"/>
-                    </w:rPr>
-                    <w:t>04</w:t>
+                    <w:t>06/04</w:t>
                   </w:r>
                 </w:p>
               </w:tc>
@@ -5076,25 +4949,7 @@
                       <w:sz w:val="22"/>
                       <w:szCs w:val="22"/>
                     </w:rPr>
-                    <w:t>06</w:t>
-                  </w:r>
-                  <w:r>
-                    <w:rPr>
-                      <w:rFonts w:ascii="Cabin" w:eastAsia="Cabin" w:hAnsi="Cabin" w:cs="Cabin"/>
-                      <w:i/>
-                      <w:sz w:val="22"/>
-                      <w:szCs w:val="22"/>
-                    </w:rPr>
-                    <w:t>/</w:t>
-                  </w:r>
-                  <w:r>
-                    <w:rPr>
-                      <w:rFonts w:ascii="Cabin" w:eastAsia="Cabin" w:hAnsi="Cabin" w:cs="Cabin"/>
-                      <w:i/>
-                      <w:sz w:val="22"/>
-                      <w:szCs w:val="22"/>
-                    </w:rPr>
-                    <w:t>08</w:t>
+                    <w:t>06/08</w:t>
                   </w:r>
                 </w:p>
               </w:tc>
@@ -5229,29 +5084,7 @@
                       <w:szCs w:val="22"/>
                       <w:lang w:val="en-GB"/>
                     </w:rPr>
-                    <w:t>Adding a pause function to pause and resume the game.</w:t>
-                  </w:r>
-                  <w:r>
-                    <w:rPr>
-                      <w:rFonts w:ascii="Cabin" w:eastAsia="Cabin" w:hAnsi="Cabin" w:cs="Cabin"/>
-                      <w:iCs/>
-                      <w:color w:val="000000" w:themeColor="text1"/>
-                      <w:sz w:val="22"/>
-                      <w:szCs w:val="22"/>
-                      <w:lang w:val="en-GB"/>
-                    </w:rPr>
-                    <w:t xml:space="preserve"> </w:t>
-                  </w:r>
-                  <w:r>
-                    <w:rPr>
-                      <w:rFonts w:ascii="Cabin" w:eastAsia="Cabin" w:hAnsi="Cabin" w:cs="Cabin"/>
-                      <w:iCs/>
-                      <w:color w:val="000000" w:themeColor="text1"/>
-                      <w:sz w:val="22"/>
-                      <w:szCs w:val="22"/>
-                      <w:lang w:val="en-GB"/>
-                    </w:rPr>
-                    <w:t>Feature on backlog - not a part of the minimum viable product</w:t>
+                    <w:t xml:space="preserve">Adding a pause function to pause and resume the game. </w:t>
                   </w:r>
                 </w:p>
                 <w:p>
@@ -5357,25 +5190,7 @@
                       <w:sz w:val="22"/>
                       <w:szCs w:val="22"/>
                     </w:rPr>
-                    <w:t>06</w:t>
-                  </w:r>
-                  <w:r>
-                    <w:rPr>
-                      <w:rFonts w:ascii="Cabin" w:eastAsia="Cabin" w:hAnsi="Cabin" w:cs="Cabin"/>
-                      <w:i/>
-                      <w:sz w:val="22"/>
-                      <w:szCs w:val="22"/>
-                    </w:rPr>
-                    <w:t>/</w:t>
-                  </w:r>
-                  <w:r>
-                    <w:rPr>
-                      <w:rFonts w:ascii="Cabin" w:eastAsia="Cabin" w:hAnsi="Cabin" w:cs="Cabin"/>
-                      <w:i/>
-                      <w:sz w:val="22"/>
-                      <w:szCs w:val="22"/>
-                    </w:rPr>
-                    <w:t>10</w:t>
+                    <w:t>06/10</w:t>
                   </w:r>
                 </w:p>
               </w:tc>
@@ -5415,6 +5230,14 @@
           <w:szCs w:val="22"/>
         </w:rPr>
       </w:pPr>
+      <w:r>
+        <w:rPr>
+          <w:rFonts w:ascii="Cabin" w:eastAsia="Cabin" w:hAnsi="Cabin" w:cs="Cabin"/>
+          <w:sz w:val="22"/>
+          <w:szCs w:val="22"/>
+        </w:rPr>
+        <w:t>s</w:t>
+      </w:r>
     </w:p>
     <w:p>
       <w:pPr>
@@ -5595,7 +5418,7 @@
                                     </pic:cNvPicPr>
                                   </pic:nvPicPr>
                                   <pic:blipFill>
-                                    <a:blip r:embed="rId8">
+                                    <a:blip r:embed="rId9">
                                       <a:extLst>
                                         <a:ext uri="{28A0092B-C50C-407E-A947-70E740481C1C}">
                                           <a14:useLocalDpi xmlns:a14="http://schemas.microsoft.com/office/drawing/2010/main" val="0"/>
@@ -5637,8 +5460,8 @@
       </w:r>
     </w:p>
     <w:sectPr>
-      <w:footerReference w:type="default" r:id="rId9"/>
-      <w:footerReference w:type="first" r:id="rId10"/>
+      <w:footerReference w:type="default" r:id="rId10"/>
+      <w:footerReference w:type="first" r:id="rId11"/>
       <w:pgSz w:w="11906" w:h="16838"/>
       <w:pgMar w:top="1440" w:right="1440" w:bottom="1440" w:left="1440" w:header="708" w:footer="708" w:gutter="0"/>
       <w:pgNumType w:start="1"/>

</xml_diff>

<commit_message>
game design verbeterd door feedback van mevrouw Jacobs
</commit_message>
<xml_diff>
--- a/Bijlage 1 - Game Design Document.docx
+++ b/Bijlage 1 - Game Design Document.docx
@@ -2106,7 +2106,7 @@
                     <w:widowControl w:val="0"/>
                     <w:rPr>
                       <w:rFonts w:ascii="Cabin" w:eastAsia="Cabin" w:hAnsi="Cabin" w:cs="Cabin"/>
-                      <w:i/>
+                      <w:iCs/>
                       <w:color w:val="B7B7B7"/>
                       <w:sz w:val="22"/>
                       <w:szCs w:val="22"/>
@@ -2116,13 +2116,12 @@
                   <w:r>
                     <w:rPr>
                       <w:rFonts w:ascii="Cabin" w:eastAsia="Cabin" w:hAnsi="Cabin" w:cs="Cabin"/>
-                      <w:i/>
-                      <w:color w:val="B7B7B7"/>
+                      <w:iCs/>
                       <w:sz w:val="22"/>
                       <w:szCs w:val="22"/>
                       <w:lang w:val="en-GB"/>
                     </w:rPr>
-                    <w:t>description of any other expected special effects or animation in the project.</w:t>
+                    <w:t>a unique feature so that the game is not too simple, as feedback from Mrs. Jacobs has shown</w:t>
                   </w:r>
                 </w:p>
               </w:tc>
@@ -3609,13 +3608,92 @@
                     <w:widowControl w:val="0"/>
                     <w:rPr>
                       <w:rFonts w:ascii="Cabin" w:eastAsia="Cabin" w:hAnsi="Cabin" w:cs="Cabin"/>
-                      <w:i/>
-                      <w:color w:val="B7B7B7"/>
+                      <w:iCs/>
                       <w:sz w:val="22"/>
                       <w:szCs w:val="22"/>
                       <w:lang w:val="en-GB"/>
                     </w:rPr>
                   </w:pPr>
+                  <w:r>
+                    <w:rPr>
+                      <w:rFonts w:ascii="Cabin" w:eastAsia="Cabin" w:hAnsi="Cabin" w:cs="Cabin"/>
+                      <w:iCs/>
+                      <w:sz w:val="22"/>
+                      <w:szCs w:val="22"/>
+                      <w:lang w:val="en-GB"/>
+                    </w:rPr>
+                    <w:t>power-ups as</w:t>
+                  </w:r>
+                  <w:r>
+                    <w:rPr>
+                      <w:rFonts w:ascii="Cabin" w:eastAsia="Cabin" w:hAnsi="Cabin" w:cs="Cabin"/>
+                      <w:iCs/>
+                      <w:sz w:val="22"/>
+                      <w:szCs w:val="22"/>
+                      <w:lang w:val="en-GB"/>
+                    </w:rPr>
+                    <w:t xml:space="preserve"> a</w:t>
+                  </w:r>
+                  <w:r>
+                    <w:rPr>
+                      <w:rFonts w:ascii="Cabin" w:eastAsia="Cabin" w:hAnsi="Cabin" w:cs="Cabin"/>
+                      <w:iCs/>
+                      <w:sz w:val="22"/>
+                      <w:szCs w:val="22"/>
+                      <w:lang w:val="en-GB"/>
+                    </w:rPr>
+                    <w:t xml:space="preserve"> unique feature</w:t>
+                  </w:r>
+                  <w:r>
+                    <w:rPr>
+                      <w:rFonts w:ascii="Cabin" w:eastAsia="Cabin" w:hAnsi="Cabin" w:cs="Cabin"/>
+                      <w:iCs/>
+                      <w:sz w:val="22"/>
+                      <w:szCs w:val="22"/>
+                      <w:lang w:val="en-GB"/>
+                    </w:rPr>
+                    <w:t xml:space="preserve">. When you hit 5 bricks the platform becomes bigger, and the game will be </w:t>
+                  </w:r>
+                  <w:r>
+                    <w:rPr>
+                      <w:rFonts w:ascii="Cabin" w:eastAsia="Cabin" w:hAnsi="Cabin" w:cs="Cabin"/>
+                      <w:iCs/>
+                      <w:sz w:val="22"/>
+                      <w:szCs w:val="22"/>
+                      <w:lang w:val="en-GB"/>
+                    </w:rPr>
+                    <w:t>easier</w:t>
+                  </w:r>
+                  <w:r>
+                    <w:rPr>
+                      <w:rFonts w:ascii="Cabin" w:eastAsia="Cabin" w:hAnsi="Cabin" w:cs="Cabin"/>
+                      <w:iCs/>
+                      <w:sz w:val="22"/>
+                      <w:szCs w:val="22"/>
+                      <w:lang w:val="en-GB"/>
+                    </w:rPr>
+                    <w:t xml:space="preserve"> and when hitting 10 bricks the ball will become bigger making it </w:t>
+                  </w:r>
+                  <w:r>
+                    <w:rPr>
+                      <w:rFonts w:ascii="Cabin" w:eastAsia="Cabin" w:hAnsi="Cabin" w:cs="Cabin"/>
+                      <w:iCs/>
+                      <w:sz w:val="22"/>
+                      <w:szCs w:val="22"/>
+                      <w:lang w:val="en-GB"/>
+                    </w:rPr>
+                    <w:t>easier</w:t>
+                  </w:r>
+                  <w:r>
+                    <w:rPr>
+                      <w:rFonts w:ascii="Cabin" w:eastAsia="Cabin" w:hAnsi="Cabin" w:cs="Cabin"/>
+                      <w:iCs/>
+                      <w:sz w:val="22"/>
+                      <w:szCs w:val="22"/>
+                      <w:lang w:val="en-GB"/>
+                    </w:rPr>
+                    <w:t xml:space="preserve"> for the player.</w:t>
+                  </w:r>
                 </w:p>
                 <w:p>
                   <w:pPr>
@@ -4860,6 +4938,33 @@
                     <w:t>Implement a win screen for when all blocks are broken.</w:t>
                   </w:r>
                 </w:p>
+                <w:p>
+                  <w:pPr>
+                    <w:widowControl w:val="0"/>
+                    <w:numPr>
+                      <w:ilvl w:val="0"/>
+                      <w:numId w:val="1"/>
+                    </w:numPr>
+                    <w:rPr>
+                      <w:rFonts w:ascii="Cabin" w:eastAsia="Cabin" w:hAnsi="Cabin" w:cs="Cabin"/>
+                      <w:iCs/>
+                      <w:color w:val="B7B7B7"/>
+                      <w:sz w:val="22"/>
+                      <w:szCs w:val="22"/>
+                      <w:lang w:val="en-GB"/>
+                    </w:rPr>
+                  </w:pPr>
+                  <w:r>
+                    <w:rPr>
+                      <w:rFonts w:ascii="Cabin" w:eastAsia="Cabin" w:hAnsi="Cabin" w:cs="Cabin"/>
+                      <w:iCs/>
+                      <w:sz w:val="22"/>
+                      <w:szCs w:val="22"/>
+                      <w:lang w:val="en-GB"/>
+                    </w:rPr>
+                    <w:t>a unique function so that the game is not too simple, as feedback from Mrs. Jacobs has shown</w:t>
+                  </w:r>
+                </w:p>
               </w:tc>
             </w:tr>
           </w:tbl>
@@ -5236,6 +5341,7 @@
           <w:sz w:val="22"/>
           <w:szCs w:val="22"/>
         </w:rPr>
+        <w:lastRenderedPageBreak/>
         <w:t>s</w:t>
       </w:r>
     </w:p>
@@ -5261,7 +5367,6 @@
           <w:sz w:val="36"/>
           <w:szCs w:val="36"/>
         </w:rPr>
-        <w:lastRenderedPageBreak/>
         <w:t>Project Sketch</w:t>
       </w:r>
     </w:p>

</xml_diff>